<commit_message>
Fixed errors with mavserver and StartUpD documentation
</commit_message>
<xml_diff>
--- a/FullMocapSetup_README.docx
+++ b/FullMocapSetup_README.docx
@@ -5200,7 +5200,7 @@
     <w:p>
       <w:pPr>
         <w:pStyle w:val="ListParagraph"/>
-        <w:ind w:left="1080"/>
+        <w:ind w:left="0"/>
       </w:pPr>
     </w:p>
     <w:p>
@@ -5213,7 +5213,7 @@
         <w:spacing w:line="276" w:lineRule="auto"/>
       </w:pPr>
       <w:r>
-        <w:t>Copy/recreate the “mavserver.py” script to the ODROID desktop.</w:t>
+        <w:t>Connect to the hotspot if not already connected.</w:t>
       </w:r>
     </w:p>
     <w:p>
@@ -5226,7 +5226,7 @@
         <w:spacing w:line="276" w:lineRule="auto"/>
       </w:pPr>
       <w:r>
-        <w:t>Connect to the hotspot if not already connected.</w:t>
+        <w:t>Copy/recreate the “mavserver.py” script to the ODROID desktop.</w:t>
       </w:r>
     </w:p>
     <w:p>
@@ -5295,6 +5295,7 @@
           <w:ilvl w:val="0"/>
           <w:numId w:val="20"/>
         </w:numPr>
+        <w:spacing w:after="0" w:line="276" w:lineRule="auto"/>
       </w:pPr>
       <w:r>
         <w:lastRenderedPageBreak/>
@@ -5306,6 +5307,85 @@
       </w:r>
       <w:proofErr w:type="spellEnd"/>
       <w:r>
+        <w:t xml:space="preserve"> as executable using the command:</w:t>
+      </w:r>
+    </w:p>
+    <w:p>
+      <w:pPr>
+        <w:pStyle w:val="ListParagraph"/>
+        <w:spacing w:after="0" w:line="276" w:lineRule="auto"/>
+        <w:ind w:left="0"/>
+      </w:pPr>
+    </w:p>
+    <w:p>
+      <w:pPr>
+        <w:pStyle w:val="ListParagraph"/>
+        <w:numPr>
+          <w:ilvl w:val="0"/>
+          <w:numId w:val="48"/>
+        </w:numPr>
+        <w:spacing w:after="0" w:line="276" w:lineRule="auto"/>
+        <w:ind w:left="1080"/>
+        <w:rPr>
+          <w:rFonts w:ascii="Cascadia Code SemiLight" w:hAnsi="Cascadia Code SemiLight"/>
+        </w:rPr>
+      </w:pPr>
+      <w:proofErr w:type="spellStart"/>
+      <w:r>
+        <w:rPr>
+          <w:rFonts w:ascii="Cascadia Code SemiLight" w:hAnsi="Cascadia Code SemiLight"/>
+        </w:rPr>
+        <w:t>chmod</w:t>
+      </w:r>
+      <w:proofErr w:type="spellEnd"/>
+      <w:r>
+        <w:rPr>
+          <w:rFonts w:ascii="Cascadia Code SemiLight" w:hAnsi="Cascadia Code SemiLight"/>
+        </w:rPr>
+        <w:t xml:space="preserve"> </w:t>
+      </w:r>
+      <w:proofErr w:type="spellStart"/>
+      <w:r>
+        <w:rPr>
+          <w:rFonts w:ascii="Cascadia Code SemiLight" w:hAnsi="Cascadia Code SemiLight"/>
+        </w:rPr>
+        <w:t>a+rx</w:t>
+      </w:r>
+      <w:proofErr w:type="spellEnd"/>
+      <w:r>
+        <w:rPr>
+          <w:rFonts w:ascii="Cascadia Code SemiLight" w:hAnsi="Cascadia Code SemiLight"/>
+        </w:rPr>
+        <w:t xml:space="preserve"> ~/Desktop/mavserver.py</w:t>
+      </w:r>
+    </w:p>
+    <w:p>
+      <w:pPr>
+        <w:pStyle w:val="ListParagraph"/>
+        <w:spacing w:after="0" w:line="276" w:lineRule="auto"/>
+        <w:ind w:left="0"/>
+        <w:rPr>
+          <w:rFonts w:ascii="Cascadia Code SemiLight" w:hAnsi="Cascadia Code SemiLight"/>
+        </w:rPr>
+      </w:pPr>
+    </w:p>
+    <w:p>
+      <w:pPr>
+        <w:pStyle w:val="ListParagraph"/>
+        <w:numPr>
+          <w:ilvl w:val="0"/>
+          <w:numId w:val="20"/>
+        </w:numPr>
+      </w:pPr>
+      <w:r>
+        <w:t xml:space="preserve">Set </w:t>
+      </w:r>
+      <w:proofErr w:type="spellStart"/>
+      <w:r>
+        <w:t>mavserver</w:t>
+      </w:r>
+      <w:proofErr w:type="spellEnd"/>
+      <w:r>
         <w:t xml:space="preserve"> </w:t>
       </w:r>
       <w:r>
@@ -5390,7 +5470,27 @@
         <w:rPr>
           <w:rFonts w:ascii="Cascadia Code SemiLight" w:hAnsi="Cascadia Code SemiLight"/>
         </w:rPr>
-        <w:t>/system/system</w:t>
+        <w:t>/</w:t>
+      </w:r>
+      <w:proofErr w:type="spellStart"/>
+      <w:r>
+        <w:rPr>
+          <w:rFonts w:ascii="Cascadia Code SemiLight" w:hAnsi="Cascadia Code SemiLight"/>
+        </w:rPr>
+        <w:t>system</w:t>
+      </w:r>
+      <w:r>
+        <w:rPr>
+          <w:rFonts w:ascii="Cascadia Code SemiLight" w:hAnsi="Cascadia Code SemiLight"/>
+        </w:rPr>
+        <w:t>d</w:t>
+      </w:r>
+      <w:proofErr w:type="spellEnd"/>
+      <w:r>
+        <w:rPr>
+          <w:rFonts w:ascii="Cascadia Code SemiLight" w:hAnsi="Cascadia Code SemiLight"/>
+        </w:rPr>
+        <w:t>/system</w:t>
       </w:r>
       <w:r>
         <w:t>” directory on the ODROID.</w:t>
@@ -5510,7 +5610,19 @@
           <w:rPr>
             <w:rStyle w:val="Hyperlink"/>
           </w:rPr>
-          <w:t>https://unix.stackexchange.com/questions/47695/how-to-write-startup-script-for-systemd</w:t>
+          <w:t>https://unix.stackex</w:t>
+        </w:r>
+        <w:r>
+          <w:rPr>
+            <w:rStyle w:val="Hyperlink"/>
+          </w:rPr>
+          <w:t>c</w:t>
+        </w:r>
+        <w:r>
+          <w:rPr>
+            <w:rStyle w:val="Hyperlink"/>
+          </w:rPr>
+          <w:t>hange.com/questions/47695/how-to-write-startup-script-for-systemd</w:t>
         </w:r>
       </w:hyperlink>
     </w:p>
@@ -6560,6 +6672,119 @@
     </w:lvl>
   </w:abstractNum>
   <w:abstractNum w:abstractNumId="10" w15:restartNumberingAfterBreak="0">
+    <w:nsid w:val="16BF5A18"/>
+    <w:multiLevelType w:val="hybridMultilevel"/>
+    <w:tmpl w:val="0D7007DA"/>
+    <w:lvl w:ilvl="0" w:tplc="04090005">
+      <w:start w:val="1"/>
+      <w:numFmt w:val="bullet"/>
+      <w:lvlText w:val=""/>
+      <w:lvlJc w:val="left"/>
+      <w:pPr>
+        <w:ind w:left="720" w:hanging="360"/>
+      </w:pPr>
+      <w:rPr>
+        <w:rFonts w:ascii="Wingdings" w:hAnsi="Wingdings" w:hint="default"/>
+      </w:rPr>
+    </w:lvl>
+    <w:lvl w:ilvl="1" w:tplc="04090003" w:tentative="1">
+      <w:start w:val="1"/>
+      <w:numFmt w:val="bullet"/>
+      <w:lvlText w:val="o"/>
+      <w:lvlJc w:val="left"/>
+      <w:pPr>
+        <w:ind w:left="1440" w:hanging="360"/>
+      </w:pPr>
+      <w:rPr>
+        <w:rFonts w:ascii="Courier New" w:hAnsi="Courier New" w:cs="Courier New" w:hint="default"/>
+      </w:rPr>
+    </w:lvl>
+    <w:lvl w:ilvl="2" w:tplc="04090005" w:tentative="1">
+      <w:start w:val="1"/>
+      <w:numFmt w:val="bullet"/>
+      <w:lvlText w:val=""/>
+      <w:lvlJc w:val="left"/>
+      <w:pPr>
+        <w:ind w:left="2160" w:hanging="360"/>
+      </w:pPr>
+      <w:rPr>
+        <w:rFonts w:ascii="Wingdings" w:hAnsi="Wingdings" w:hint="default"/>
+      </w:rPr>
+    </w:lvl>
+    <w:lvl w:ilvl="3" w:tplc="04090001" w:tentative="1">
+      <w:start w:val="1"/>
+      <w:numFmt w:val="bullet"/>
+      <w:lvlText w:val=""/>
+      <w:lvlJc w:val="left"/>
+      <w:pPr>
+        <w:ind w:left="2880" w:hanging="360"/>
+      </w:pPr>
+      <w:rPr>
+        <w:rFonts w:ascii="Symbol" w:hAnsi="Symbol" w:hint="default"/>
+      </w:rPr>
+    </w:lvl>
+    <w:lvl w:ilvl="4" w:tplc="04090003" w:tentative="1">
+      <w:start w:val="1"/>
+      <w:numFmt w:val="bullet"/>
+      <w:lvlText w:val="o"/>
+      <w:lvlJc w:val="left"/>
+      <w:pPr>
+        <w:ind w:left="3600" w:hanging="360"/>
+      </w:pPr>
+      <w:rPr>
+        <w:rFonts w:ascii="Courier New" w:hAnsi="Courier New" w:cs="Courier New" w:hint="default"/>
+      </w:rPr>
+    </w:lvl>
+    <w:lvl w:ilvl="5" w:tplc="04090005" w:tentative="1">
+      <w:start w:val="1"/>
+      <w:numFmt w:val="bullet"/>
+      <w:lvlText w:val=""/>
+      <w:lvlJc w:val="left"/>
+      <w:pPr>
+        <w:ind w:left="4320" w:hanging="360"/>
+      </w:pPr>
+      <w:rPr>
+        <w:rFonts w:ascii="Wingdings" w:hAnsi="Wingdings" w:hint="default"/>
+      </w:rPr>
+    </w:lvl>
+    <w:lvl w:ilvl="6" w:tplc="04090001" w:tentative="1">
+      <w:start w:val="1"/>
+      <w:numFmt w:val="bullet"/>
+      <w:lvlText w:val=""/>
+      <w:lvlJc w:val="left"/>
+      <w:pPr>
+        <w:ind w:left="5040" w:hanging="360"/>
+      </w:pPr>
+      <w:rPr>
+        <w:rFonts w:ascii="Symbol" w:hAnsi="Symbol" w:hint="default"/>
+      </w:rPr>
+    </w:lvl>
+    <w:lvl w:ilvl="7" w:tplc="04090003" w:tentative="1">
+      <w:start w:val="1"/>
+      <w:numFmt w:val="bullet"/>
+      <w:lvlText w:val="o"/>
+      <w:lvlJc w:val="left"/>
+      <w:pPr>
+        <w:ind w:left="5760" w:hanging="360"/>
+      </w:pPr>
+      <w:rPr>
+        <w:rFonts w:ascii="Courier New" w:hAnsi="Courier New" w:cs="Courier New" w:hint="default"/>
+      </w:rPr>
+    </w:lvl>
+    <w:lvl w:ilvl="8" w:tplc="04090005" w:tentative="1">
+      <w:start w:val="1"/>
+      <w:numFmt w:val="bullet"/>
+      <w:lvlText w:val=""/>
+      <w:lvlJc w:val="left"/>
+      <w:pPr>
+        <w:ind w:left="6480" w:hanging="360"/>
+      </w:pPr>
+      <w:rPr>
+        <w:rFonts w:ascii="Wingdings" w:hAnsi="Wingdings" w:hint="default"/>
+      </w:rPr>
+    </w:lvl>
+  </w:abstractNum>
+  <w:abstractNum w:abstractNumId="11" w15:restartNumberingAfterBreak="0">
     <w:nsid w:val="16EC007A"/>
     <w:multiLevelType w:val="hybridMultilevel"/>
     <w:tmpl w:val="ACE0BBDE"/>
@@ -6672,7 +6897,7 @@
       </w:rPr>
     </w:lvl>
   </w:abstractNum>
-  <w:abstractNum w:abstractNumId="11" w15:restartNumberingAfterBreak="0">
+  <w:abstractNum w:abstractNumId="12" w15:restartNumberingAfterBreak="0">
     <w:nsid w:val="170D0EE8"/>
     <w:multiLevelType w:val="hybridMultilevel"/>
     <w:tmpl w:val="F20AF638"/>
@@ -6761,7 +6986,7 @@
       </w:pPr>
     </w:lvl>
   </w:abstractNum>
-  <w:abstractNum w:abstractNumId="12" w15:restartNumberingAfterBreak="0">
+  <w:abstractNum w:abstractNumId="13" w15:restartNumberingAfterBreak="0">
     <w:nsid w:val="186A4FBB"/>
     <w:multiLevelType w:val="hybridMultilevel"/>
     <w:tmpl w:val="20A0E760"/>
@@ -6850,7 +7075,7 @@
       </w:pPr>
     </w:lvl>
   </w:abstractNum>
-  <w:abstractNum w:abstractNumId="13" w15:restartNumberingAfterBreak="0">
+  <w:abstractNum w:abstractNumId="14" w15:restartNumberingAfterBreak="0">
     <w:nsid w:val="18762D06"/>
     <w:multiLevelType w:val="hybridMultilevel"/>
     <w:tmpl w:val="85E633CE"/>
@@ -6939,7 +7164,7 @@
       </w:pPr>
     </w:lvl>
   </w:abstractNum>
-  <w:abstractNum w:abstractNumId="14" w15:restartNumberingAfterBreak="0">
+  <w:abstractNum w:abstractNumId="15" w15:restartNumberingAfterBreak="0">
     <w:nsid w:val="210E58F7"/>
     <w:multiLevelType w:val="hybridMultilevel"/>
     <w:tmpl w:val="1D3E5D04"/>
@@ -7028,7 +7253,7 @@
       </w:pPr>
     </w:lvl>
   </w:abstractNum>
-  <w:abstractNum w:abstractNumId="15" w15:restartNumberingAfterBreak="0">
+  <w:abstractNum w:abstractNumId="16" w15:restartNumberingAfterBreak="0">
     <w:nsid w:val="218C2797"/>
     <w:multiLevelType w:val="hybridMultilevel"/>
     <w:tmpl w:val="E250BB74"/>
@@ -7117,7 +7342,7 @@
       </w:pPr>
     </w:lvl>
   </w:abstractNum>
-  <w:abstractNum w:abstractNumId="16" w15:restartNumberingAfterBreak="0">
+  <w:abstractNum w:abstractNumId="17" w15:restartNumberingAfterBreak="0">
     <w:nsid w:val="23D72FCA"/>
     <w:multiLevelType w:val="hybridMultilevel"/>
     <w:tmpl w:val="07A836EC"/>
@@ -7230,7 +7455,7 @@
       </w:rPr>
     </w:lvl>
   </w:abstractNum>
-  <w:abstractNum w:abstractNumId="17" w15:restartNumberingAfterBreak="0">
+  <w:abstractNum w:abstractNumId="18" w15:restartNumberingAfterBreak="0">
     <w:nsid w:val="28144979"/>
     <w:multiLevelType w:val="hybridMultilevel"/>
     <w:tmpl w:val="51582130"/>
@@ -7319,7 +7544,7 @@
       </w:pPr>
     </w:lvl>
   </w:abstractNum>
-  <w:abstractNum w:abstractNumId="18" w15:restartNumberingAfterBreak="0">
+  <w:abstractNum w:abstractNumId="19" w15:restartNumberingAfterBreak="0">
     <w:nsid w:val="2B61744F"/>
     <w:multiLevelType w:val="hybridMultilevel"/>
     <w:tmpl w:val="BD70F976"/>
@@ -7432,7 +7657,7 @@
       </w:rPr>
     </w:lvl>
   </w:abstractNum>
-  <w:abstractNum w:abstractNumId="19" w15:restartNumberingAfterBreak="0">
+  <w:abstractNum w:abstractNumId="20" w15:restartNumberingAfterBreak="0">
     <w:nsid w:val="2E9136CF"/>
     <w:multiLevelType w:val="hybridMultilevel"/>
     <w:tmpl w:val="A5D8E01E"/>
@@ -7545,7 +7770,7 @@
       </w:rPr>
     </w:lvl>
   </w:abstractNum>
-  <w:abstractNum w:abstractNumId="20" w15:restartNumberingAfterBreak="0">
+  <w:abstractNum w:abstractNumId="21" w15:restartNumberingAfterBreak="0">
     <w:nsid w:val="305E5554"/>
     <w:multiLevelType w:val="hybridMultilevel"/>
     <w:tmpl w:val="70C0CDBC"/>
@@ -7634,7 +7859,7 @@
       </w:pPr>
     </w:lvl>
   </w:abstractNum>
-  <w:abstractNum w:abstractNumId="21" w15:restartNumberingAfterBreak="0">
+  <w:abstractNum w:abstractNumId="22" w15:restartNumberingAfterBreak="0">
     <w:nsid w:val="31DF73AE"/>
     <w:multiLevelType w:val="hybridMultilevel"/>
     <w:tmpl w:val="47F4E438"/>
@@ -7747,7 +7972,7 @@
       </w:rPr>
     </w:lvl>
   </w:abstractNum>
-  <w:abstractNum w:abstractNumId="22" w15:restartNumberingAfterBreak="0">
+  <w:abstractNum w:abstractNumId="23" w15:restartNumberingAfterBreak="0">
     <w:nsid w:val="3837673A"/>
     <w:multiLevelType w:val="hybridMultilevel"/>
     <w:tmpl w:val="9594B576"/>
@@ -7860,7 +8085,7 @@
       </w:rPr>
     </w:lvl>
   </w:abstractNum>
-  <w:abstractNum w:abstractNumId="23" w15:restartNumberingAfterBreak="0">
+  <w:abstractNum w:abstractNumId="24" w15:restartNumberingAfterBreak="0">
     <w:nsid w:val="384C0370"/>
     <w:multiLevelType w:val="hybridMultilevel"/>
     <w:tmpl w:val="3716C440"/>
@@ -7946,7 +8171,7 @@
       </w:pPr>
     </w:lvl>
   </w:abstractNum>
-  <w:abstractNum w:abstractNumId="24" w15:restartNumberingAfterBreak="0">
+  <w:abstractNum w:abstractNumId="25" w15:restartNumberingAfterBreak="0">
     <w:nsid w:val="393B4EE2"/>
     <w:multiLevelType w:val="hybridMultilevel"/>
     <w:tmpl w:val="139CB720"/>
@@ -8059,7 +8284,7 @@
       </w:rPr>
     </w:lvl>
   </w:abstractNum>
-  <w:abstractNum w:abstractNumId="25" w15:restartNumberingAfterBreak="0">
+  <w:abstractNum w:abstractNumId="26" w15:restartNumberingAfterBreak="0">
     <w:nsid w:val="3A367ADB"/>
     <w:multiLevelType w:val="hybridMultilevel"/>
     <w:tmpl w:val="F8101AE4"/>
@@ -8172,7 +8397,7 @@
       </w:rPr>
     </w:lvl>
   </w:abstractNum>
-  <w:abstractNum w:abstractNumId="26" w15:restartNumberingAfterBreak="0">
+  <w:abstractNum w:abstractNumId="27" w15:restartNumberingAfterBreak="0">
     <w:nsid w:val="3C74730A"/>
     <w:multiLevelType w:val="hybridMultilevel"/>
     <w:tmpl w:val="3ACAD766"/>
@@ -8285,7 +8510,7 @@
       </w:rPr>
     </w:lvl>
   </w:abstractNum>
-  <w:abstractNum w:abstractNumId="27" w15:restartNumberingAfterBreak="0">
+  <w:abstractNum w:abstractNumId="28" w15:restartNumberingAfterBreak="0">
     <w:nsid w:val="42A57AE9"/>
     <w:multiLevelType w:val="hybridMultilevel"/>
     <w:tmpl w:val="51582130"/>
@@ -8374,7 +8599,7 @@
       </w:pPr>
     </w:lvl>
   </w:abstractNum>
-  <w:abstractNum w:abstractNumId="28" w15:restartNumberingAfterBreak="0">
+  <w:abstractNum w:abstractNumId="29" w15:restartNumberingAfterBreak="0">
     <w:nsid w:val="46394EDA"/>
     <w:multiLevelType w:val="hybridMultilevel"/>
     <w:tmpl w:val="94D6683A"/>
@@ -8463,7 +8688,7 @@
       </w:pPr>
     </w:lvl>
   </w:abstractNum>
-  <w:abstractNum w:abstractNumId="29" w15:restartNumberingAfterBreak="0">
+  <w:abstractNum w:abstractNumId="30" w15:restartNumberingAfterBreak="0">
     <w:nsid w:val="470555FE"/>
     <w:multiLevelType w:val="hybridMultilevel"/>
     <w:tmpl w:val="CA6874F0"/>
@@ -8552,7 +8777,7 @@
       </w:pPr>
     </w:lvl>
   </w:abstractNum>
-  <w:abstractNum w:abstractNumId="30" w15:restartNumberingAfterBreak="0">
+  <w:abstractNum w:abstractNumId="31" w15:restartNumberingAfterBreak="0">
     <w:nsid w:val="484E1F76"/>
     <w:multiLevelType w:val="hybridMultilevel"/>
     <w:tmpl w:val="DB1A2F2E"/>
@@ -8641,7 +8866,7 @@
       </w:pPr>
     </w:lvl>
   </w:abstractNum>
-  <w:abstractNum w:abstractNumId="31" w15:restartNumberingAfterBreak="0">
+  <w:abstractNum w:abstractNumId="32" w15:restartNumberingAfterBreak="0">
     <w:nsid w:val="48F944F7"/>
     <w:multiLevelType w:val="hybridMultilevel"/>
     <w:tmpl w:val="1FCACDA2"/>
@@ -8754,7 +8979,7 @@
       </w:rPr>
     </w:lvl>
   </w:abstractNum>
-  <w:abstractNum w:abstractNumId="32" w15:restartNumberingAfterBreak="0">
+  <w:abstractNum w:abstractNumId="33" w15:restartNumberingAfterBreak="0">
     <w:nsid w:val="4EBB17D7"/>
     <w:multiLevelType w:val="hybridMultilevel"/>
     <w:tmpl w:val="9A4A8B78"/>
@@ -8867,7 +9092,7 @@
       </w:rPr>
     </w:lvl>
   </w:abstractNum>
-  <w:abstractNum w:abstractNumId="33" w15:restartNumberingAfterBreak="0">
+  <w:abstractNum w:abstractNumId="34" w15:restartNumberingAfterBreak="0">
     <w:nsid w:val="4FE67246"/>
     <w:multiLevelType w:val="hybridMultilevel"/>
     <w:tmpl w:val="1BAE20E6"/>
@@ -8956,7 +9181,7 @@
       </w:pPr>
     </w:lvl>
   </w:abstractNum>
-  <w:abstractNum w:abstractNumId="34" w15:restartNumberingAfterBreak="0">
+  <w:abstractNum w:abstractNumId="35" w15:restartNumberingAfterBreak="0">
     <w:nsid w:val="59BB12AC"/>
     <w:multiLevelType w:val="hybridMultilevel"/>
     <w:tmpl w:val="0A16610A"/>
@@ -9045,7 +9270,7 @@
       </w:pPr>
     </w:lvl>
   </w:abstractNum>
-  <w:abstractNum w:abstractNumId="35" w15:restartNumberingAfterBreak="0">
+  <w:abstractNum w:abstractNumId="36" w15:restartNumberingAfterBreak="0">
     <w:nsid w:val="59BC42B4"/>
     <w:multiLevelType w:val="hybridMultilevel"/>
     <w:tmpl w:val="8E887622"/>
@@ -9134,7 +9359,7 @@
       </w:pPr>
     </w:lvl>
   </w:abstractNum>
-  <w:abstractNum w:abstractNumId="36" w15:restartNumberingAfterBreak="0">
+  <w:abstractNum w:abstractNumId="37" w15:restartNumberingAfterBreak="0">
     <w:nsid w:val="5CC65512"/>
     <w:multiLevelType w:val="hybridMultilevel"/>
     <w:tmpl w:val="CD74501E"/>
@@ -9223,7 +9448,7 @@
       </w:pPr>
     </w:lvl>
   </w:abstractNum>
-  <w:abstractNum w:abstractNumId="37" w15:restartNumberingAfterBreak="0">
+  <w:abstractNum w:abstractNumId="38" w15:restartNumberingAfterBreak="0">
     <w:nsid w:val="63FF0C9B"/>
     <w:multiLevelType w:val="hybridMultilevel"/>
     <w:tmpl w:val="B052B820"/>
@@ -9312,7 +9537,7 @@
       </w:pPr>
     </w:lvl>
   </w:abstractNum>
-  <w:abstractNum w:abstractNumId="38" w15:restartNumberingAfterBreak="0">
+  <w:abstractNum w:abstractNumId="39" w15:restartNumberingAfterBreak="0">
     <w:nsid w:val="65025188"/>
     <w:multiLevelType w:val="hybridMultilevel"/>
     <w:tmpl w:val="00E82DC6"/>
@@ -9425,7 +9650,7 @@
       </w:rPr>
     </w:lvl>
   </w:abstractNum>
-  <w:abstractNum w:abstractNumId="39" w15:restartNumberingAfterBreak="0">
+  <w:abstractNum w:abstractNumId="40" w15:restartNumberingAfterBreak="0">
     <w:nsid w:val="69081B99"/>
     <w:multiLevelType w:val="hybridMultilevel"/>
     <w:tmpl w:val="E864E42A"/>
@@ -9514,7 +9739,7 @@
       </w:pPr>
     </w:lvl>
   </w:abstractNum>
-  <w:abstractNum w:abstractNumId="40" w15:restartNumberingAfterBreak="0">
+  <w:abstractNum w:abstractNumId="41" w15:restartNumberingAfterBreak="0">
     <w:nsid w:val="71AC17A0"/>
     <w:multiLevelType w:val="hybridMultilevel"/>
     <w:tmpl w:val="7FEE6C4E"/>
@@ -9600,7 +9825,7 @@
       </w:pPr>
     </w:lvl>
   </w:abstractNum>
-  <w:abstractNum w:abstractNumId="41" w15:restartNumberingAfterBreak="0">
+  <w:abstractNum w:abstractNumId="42" w15:restartNumberingAfterBreak="0">
     <w:nsid w:val="74D84AA5"/>
     <w:multiLevelType w:val="hybridMultilevel"/>
     <w:tmpl w:val="DE2E1F24"/>
@@ -9689,7 +9914,7 @@
       </w:pPr>
     </w:lvl>
   </w:abstractNum>
-  <w:abstractNum w:abstractNumId="42" w15:restartNumberingAfterBreak="0">
+  <w:abstractNum w:abstractNumId="43" w15:restartNumberingAfterBreak="0">
     <w:nsid w:val="759D4F3F"/>
     <w:multiLevelType w:val="hybridMultilevel"/>
     <w:tmpl w:val="D6FC3AE6"/>
@@ -9778,7 +10003,7 @@
       </w:pPr>
     </w:lvl>
   </w:abstractNum>
-  <w:abstractNum w:abstractNumId="43" w15:restartNumberingAfterBreak="0">
+  <w:abstractNum w:abstractNumId="44" w15:restartNumberingAfterBreak="0">
     <w:nsid w:val="77C93957"/>
     <w:multiLevelType w:val="hybridMultilevel"/>
     <w:tmpl w:val="2388939C"/>
@@ -9867,7 +10092,7 @@
       </w:pPr>
     </w:lvl>
   </w:abstractNum>
-  <w:abstractNum w:abstractNumId="44" w15:restartNumberingAfterBreak="0">
+  <w:abstractNum w:abstractNumId="45" w15:restartNumberingAfterBreak="0">
     <w:nsid w:val="7CAA547C"/>
     <w:multiLevelType w:val="hybridMultilevel"/>
     <w:tmpl w:val="7DD4A9F0"/>
@@ -9956,7 +10181,7 @@
       </w:pPr>
     </w:lvl>
   </w:abstractNum>
-  <w:abstractNum w:abstractNumId="45" w15:restartNumberingAfterBreak="0">
+  <w:abstractNum w:abstractNumId="46" w15:restartNumberingAfterBreak="0">
     <w:nsid w:val="7D853475"/>
     <w:multiLevelType w:val="hybridMultilevel"/>
     <w:tmpl w:val="3A1E02E8"/>
@@ -10069,7 +10294,7 @@
       </w:rPr>
     </w:lvl>
   </w:abstractNum>
-  <w:abstractNum w:abstractNumId="46" w15:restartNumberingAfterBreak="0">
+  <w:abstractNum w:abstractNumId="47" w15:restartNumberingAfterBreak="0">
     <w:nsid w:val="7EFB3C41"/>
     <w:multiLevelType w:val="hybridMultilevel"/>
     <w:tmpl w:val="6E82F5DC"/>
@@ -10183,49 +10408,49 @@
     </w:lvl>
   </w:abstractNum>
   <w:num w:numId="1" w16cid:durableId="1072238155">
-    <w:abstractNumId w:val="45"/>
+    <w:abstractNumId w:val="46"/>
   </w:num>
   <w:num w:numId="2" w16cid:durableId="1023943702">
     <w:abstractNumId w:val="5"/>
   </w:num>
   <w:num w:numId="3" w16cid:durableId="313460610">
-    <w:abstractNumId w:val="40"/>
+    <w:abstractNumId w:val="41"/>
   </w:num>
   <w:num w:numId="4" w16cid:durableId="1245991678">
-    <w:abstractNumId w:val="21"/>
+    <w:abstractNumId w:val="22"/>
   </w:num>
   <w:num w:numId="5" w16cid:durableId="821385406">
-    <w:abstractNumId w:val="23"/>
+    <w:abstractNumId w:val="24"/>
   </w:num>
   <w:num w:numId="6" w16cid:durableId="913783312">
     <w:abstractNumId w:val="3"/>
   </w:num>
   <w:num w:numId="7" w16cid:durableId="1113786150">
-    <w:abstractNumId w:val="11"/>
+    <w:abstractNumId w:val="12"/>
   </w:num>
   <w:num w:numId="8" w16cid:durableId="310135661">
-    <w:abstractNumId w:val="15"/>
+    <w:abstractNumId w:val="16"/>
   </w:num>
   <w:num w:numId="9" w16cid:durableId="488714633">
     <w:abstractNumId w:val="1"/>
   </w:num>
   <w:num w:numId="10" w16cid:durableId="655380845">
-    <w:abstractNumId w:val="34"/>
+    <w:abstractNumId w:val="35"/>
   </w:num>
   <w:num w:numId="11" w16cid:durableId="565913669">
-    <w:abstractNumId w:val="17"/>
+    <w:abstractNumId w:val="18"/>
   </w:num>
   <w:num w:numId="12" w16cid:durableId="1331829720">
-    <w:abstractNumId w:val="30"/>
+    <w:abstractNumId w:val="31"/>
   </w:num>
   <w:num w:numId="13" w16cid:durableId="1142967143">
-    <w:abstractNumId w:val="41"/>
+    <w:abstractNumId w:val="42"/>
   </w:num>
   <w:num w:numId="14" w16cid:durableId="393430762">
     <w:abstractNumId w:val="0"/>
   </w:num>
   <w:num w:numId="15" w16cid:durableId="501897729">
-    <w:abstractNumId w:val="27"/>
+    <w:abstractNumId w:val="28"/>
   </w:num>
   <w:num w:numId="16" w16cid:durableId="574172192">
     <w:abstractNumId w:val="4"/>
@@ -10234,94 +10459,97 @@
     <w:abstractNumId w:val="8"/>
   </w:num>
   <w:num w:numId="18" w16cid:durableId="686560251">
-    <w:abstractNumId w:val="24"/>
+    <w:abstractNumId w:val="25"/>
   </w:num>
   <w:num w:numId="19" w16cid:durableId="77021831">
     <w:abstractNumId w:val="7"/>
   </w:num>
   <w:num w:numId="20" w16cid:durableId="110126070">
-    <w:abstractNumId w:val="12"/>
+    <w:abstractNumId w:val="13"/>
   </w:num>
   <w:num w:numId="21" w16cid:durableId="3242002">
+    <w:abstractNumId w:val="15"/>
+  </w:num>
+  <w:num w:numId="22" w16cid:durableId="772936950">
     <w:abstractNumId w:val="14"/>
   </w:num>
-  <w:num w:numId="22" w16cid:durableId="772936950">
-    <w:abstractNumId w:val="13"/>
-  </w:num>
   <w:num w:numId="23" w16cid:durableId="1129669854">
-    <w:abstractNumId w:val="43"/>
+    <w:abstractNumId w:val="44"/>
   </w:num>
   <w:num w:numId="24" w16cid:durableId="500387993">
-    <w:abstractNumId w:val="37"/>
+    <w:abstractNumId w:val="38"/>
   </w:num>
   <w:num w:numId="25" w16cid:durableId="929195760">
-    <w:abstractNumId w:val="35"/>
+    <w:abstractNumId w:val="36"/>
   </w:num>
   <w:num w:numId="26" w16cid:durableId="958728262">
-    <w:abstractNumId w:val="20"/>
+    <w:abstractNumId w:val="21"/>
   </w:num>
   <w:num w:numId="27" w16cid:durableId="5526176">
-    <w:abstractNumId w:val="31"/>
+    <w:abstractNumId w:val="32"/>
   </w:num>
   <w:num w:numId="28" w16cid:durableId="66728376">
-    <w:abstractNumId w:val="16"/>
+    <w:abstractNumId w:val="17"/>
   </w:num>
   <w:num w:numId="29" w16cid:durableId="2022929142">
-    <w:abstractNumId w:val="10"/>
+    <w:abstractNumId w:val="11"/>
   </w:num>
   <w:num w:numId="30" w16cid:durableId="2044206263">
-    <w:abstractNumId w:val="26"/>
+    <w:abstractNumId w:val="27"/>
   </w:num>
   <w:num w:numId="31" w16cid:durableId="1241672415">
-    <w:abstractNumId w:val="19"/>
+    <w:abstractNumId w:val="20"/>
   </w:num>
   <w:num w:numId="32" w16cid:durableId="23793561">
     <w:abstractNumId w:val="2"/>
   </w:num>
   <w:num w:numId="33" w16cid:durableId="17121482">
-    <w:abstractNumId w:val="32"/>
+    <w:abstractNumId w:val="33"/>
   </w:num>
   <w:num w:numId="34" w16cid:durableId="440035822">
     <w:abstractNumId w:val="9"/>
   </w:num>
   <w:num w:numId="35" w16cid:durableId="1921283017">
-    <w:abstractNumId w:val="18"/>
+    <w:abstractNumId w:val="19"/>
   </w:num>
   <w:num w:numId="36" w16cid:durableId="1656110250">
-    <w:abstractNumId w:val="46"/>
+    <w:abstractNumId w:val="47"/>
   </w:num>
   <w:num w:numId="37" w16cid:durableId="782379952">
-    <w:abstractNumId w:val="44"/>
+    <w:abstractNumId w:val="45"/>
   </w:num>
   <w:num w:numId="38" w16cid:durableId="1196505420">
-    <w:abstractNumId w:val="28"/>
+    <w:abstractNumId w:val="29"/>
   </w:num>
   <w:num w:numId="39" w16cid:durableId="394353282">
-    <w:abstractNumId w:val="36"/>
+    <w:abstractNumId w:val="37"/>
   </w:num>
   <w:num w:numId="40" w16cid:durableId="2134791299">
-    <w:abstractNumId w:val="42"/>
+    <w:abstractNumId w:val="43"/>
   </w:num>
   <w:num w:numId="41" w16cid:durableId="783771969">
-    <w:abstractNumId w:val="22"/>
+    <w:abstractNumId w:val="23"/>
   </w:num>
   <w:num w:numId="42" w16cid:durableId="152717609">
-    <w:abstractNumId w:val="39"/>
+    <w:abstractNumId w:val="40"/>
   </w:num>
   <w:num w:numId="43" w16cid:durableId="1402563115">
     <w:abstractNumId w:val="6"/>
   </w:num>
   <w:num w:numId="44" w16cid:durableId="1841462815">
-    <w:abstractNumId w:val="25"/>
+    <w:abstractNumId w:val="26"/>
   </w:num>
   <w:num w:numId="45" w16cid:durableId="827673897">
-    <w:abstractNumId w:val="38"/>
+    <w:abstractNumId w:val="39"/>
   </w:num>
   <w:num w:numId="46" w16cid:durableId="825632318">
-    <w:abstractNumId w:val="29"/>
+    <w:abstractNumId w:val="30"/>
   </w:num>
   <w:num w:numId="47" w16cid:durableId="1890146556">
-    <w:abstractNumId w:val="33"/>
+    <w:abstractNumId w:val="34"/>
+  </w:num>
+  <w:num w:numId="48" w16cid:durableId="1759671300">
+    <w:abstractNumId w:val="10"/>
   </w:num>
 </w:numbering>
 </file>

</xml_diff>